<commit_message>
added more information in UCD notes
</commit_message>
<xml_diff>
--- a/My notes/User centered design cheat sheet.docx
+++ b/My notes/User centered design cheat sheet.docx
@@ -21,6 +21,7 @@
           <w:r>
             <w:rPr>
               <w:noProof/>
+              <w:lang w:eastAsia="nb-NO"/>
             </w:rPr>
             <mc:AlternateContent>
               <mc:Choice Requires="wps">
@@ -93,6 +94,7 @@
                                     <w:dataBinding w:prefixMappings="xmlns:ns0='http://schemas.openxmlformats.org/package/2006/metadata/core-properties' xmlns:ns1='http://purl.org/dc/elements/1.1/'" w:xpath="/ns0:coreProperties[1]/ns1:creator[1]" w:storeItemID="{6C3C8BC8-F283-45AE-878A-BAB7291924A1}"/>
                                     <w:text/>
                                   </w:sdtPr>
+                                  <w:sdtEndPr/>
                                   <w:sdtContent>
                                     <w:r>
                                       <w:rPr>
@@ -170,6 +172,7 @@
           <w:r>
             <w:rPr>
               <w:noProof/>
+              <w:lang w:eastAsia="nb-NO"/>
             </w:rPr>
             <mc:AlternateContent>
               <mc:Choice Requires="wps">
@@ -283,6 +286,7 @@
           <w:r>
             <w:rPr>
               <w:noProof/>
+              <w:lang w:eastAsia="nb-NO"/>
             </w:rPr>
             <mc:AlternateContent>
               <mc:Choice Requires="wps">
@@ -375,6 +379,7 @@
                                     <w:dataBinding w:prefixMappings="xmlns:ns0='http://schemas.microsoft.com/office/2006/coverPageProps'" w:xpath="/ns0:CoverPageProperties[1]/ns0:Abstract[1]" w:storeItemID="{55AF091B-3C7A-41E3-B477-F2FDAA23CFDA}"/>
                                     <w:text/>
                                   </w:sdtPr>
+                                  <w:sdtEndPr/>
                                   <w:sdtContent>
                                     <w:r>
                                       <w:rPr>
@@ -495,6 +500,7 @@
           <w:r>
             <w:rPr>
               <w:noProof/>
+              <w:lang w:eastAsia="nb-NO"/>
             </w:rPr>
             <mc:AlternateContent>
               <mc:Choice Requires="wps">
@@ -599,6 +605,7 @@
           <w:r>
             <w:rPr>
               <w:noProof/>
+              <w:lang w:eastAsia="nb-NO"/>
             </w:rPr>
             <mc:AlternateContent>
               <mc:Choice Requires="wps">
@@ -696,6 +703,7 @@
           <w:r>
             <w:rPr>
               <w:noProof/>
+              <w:lang w:eastAsia="nb-NO"/>
             </w:rPr>
             <mc:AlternateContent>
               <mc:Choice Requires="wps">
@@ -765,6 +773,7 @@
                                   <w:dataBinding w:prefixMappings="xmlns:ns0='http://schemas.openxmlformats.org/package/2006/metadata/core-properties' xmlns:ns1='http://purl.org/dc/elements/1.1/'" w:xpath="/ns0:coreProperties[1]/ns1:title[1]" w:storeItemID="{6C3C8BC8-F283-45AE-878A-BAB7291924A1}"/>
                                   <w:text/>
                                 </w:sdtPr>
+                                <w:sdtEndPr/>
                                 <w:sdtContent>
                                   <w:p>
                                     <w:pPr>
@@ -1199,15 +1208,7 @@
         <w:rPr>
           <w:lang w:val="en-US"/>
         </w:rPr>
-        <w:t xml:space="preserve"> I want to have enough economic strength to be a</w:t>
-      </w:r>
-      <w:bookmarkStart w:id="0" w:name="_GoBack"/>
-      <w:bookmarkEnd w:id="0"/>
-      <w:r>
-        <w:rPr>
-          <w:lang w:val="en-US"/>
-        </w:rPr>
-        <w:t xml:space="preserve">ble to live a comfortable life where I can spoil myself. </w:t>
+        <w:t xml:space="preserve"> I want to have enough economic strength to be able to live a comfortable life where I can spoil myself. </w:t>
       </w:r>
     </w:p>
     <w:p>
@@ -1394,17 +1395,8 @@
           <w:lang w:val="en-US"/>
         </w:rPr>
         <w:lastRenderedPageBreak/>
-        <w:t xml:space="preserve">How to achieve my </w:t>
-      </w:r>
-      <w:proofErr w:type="gramStart"/>
-      <w:r>
-        <w:rPr>
-          <w:b/>
-          <w:lang w:val="en-US"/>
-        </w:rPr>
-        <w:t>goals</w:t>
-      </w:r>
-      <w:proofErr w:type="gramEnd"/>
+        <w:t>How to achieve my goals</w:t>
+      </w:r>
     </w:p>
     <w:p>
       <w:pPr>
@@ -2009,8 +2001,278 @@
         <w:rPr>
           <w:lang w:val="en-US"/>
         </w:rPr>
-        <w:t>Answer here</w:t>
-      </w:r>
+        <w:t xml:space="preserve">In UCD we </w:t>
+      </w:r>
+      <w:r>
+        <w:rPr>
+          <w:lang w:val="en-US"/>
+        </w:rPr>
+        <w:t xml:space="preserve">have many models that we can follow during the process, but my focus will be on the double diamond model. The double diamond model represents the divergent thinking process, which is focused on exploring and understanding the problem space. </w:t>
+      </w:r>
+      <w:r>
+        <w:rPr>
+          <w:lang w:val="en-US"/>
+        </w:rPr>
+        <w:br/>
+      </w:r>
+      <w:r>
+        <w:rPr>
+          <w:lang w:val="en-US"/>
+        </w:rPr>
+        <w:br/>
+        <w:t xml:space="preserve">The stages of the first diamond (Research): </w:t>
+      </w:r>
+    </w:p>
+    <w:p>
+      <w:pPr>
+        <w:pStyle w:val="Listeavsnitt"/>
+        <w:numPr>
+          <w:ilvl w:val="2"/>
+          <w:numId w:val="1"/>
+        </w:numPr>
+        <w:rPr>
+          <w:b/>
+          <w:lang w:val="en-US"/>
+        </w:rPr>
+      </w:pPr>
+      <w:r>
+        <w:rPr>
+          <w:lang w:val="en-US"/>
+        </w:rPr>
+        <w:t>Discover</w:t>
+      </w:r>
+    </w:p>
+    <w:p>
+      <w:pPr>
+        <w:pStyle w:val="Listeavsnitt"/>
+        <w:numPr>
+          <w:ilvl w:val="3"/>
+          <w:numId w:val="1"/>
+        </w:numPr>
+        <w:rPr>
+          <w:b/>
+          <w:lang w:val="en-US"/>
+        </w:rPr>
+      </w:pPr>
+      <w:r>
+        <w:rPr>
+          <w:lang w:val="en-US"/>
+        </w:rPr>
+        <w:t xml:space="preserve">The goal is to identify the problem or opportunity and gather insights into the user’s needs and context. This might involve conduction research, creating user personas, and defining the problem space. </w:t>
+      </w:r>
+    </w:p>
+    <w:p>
+      <w:pPr>
+        <w:pStyle w:val="Listeavsnitt"/>
+        <w:ind w:left="2880"/>
+        <w:rPr>
+          <w:b/>
+          <w:lang w:val="en-US"/>
+        </w:rPr>
+      </w:pPr>
+    </w:p>
+    <w:p>
+      <w:pPr>
+        <w:pStyle w:val="Listeavsnitt"/>
+        <w:numPr>
+          <w:ilvl w:val="2"/>
+          <w:numId w:val="1"/>
+        </w:numPr>
+        <w:rPr>
+          <w:b/>
+          <w:lang w:val="en-US"/>
+        </w:rPr>
+      </w:pPr>
+      <w:r>
+        <w:rPr>
+          <w:lang w:val="en-US"/>
+        </w:rPr>
+        <w:t>Define</w:t>
+      </w:r>
+    </w:p>
+    <w:p>
+      <w:pPr>
+        <w:pStyle w:val="Listeavsnitt"/>
+        <w:numPr>
+          <w:ilvl w:val="3"/>
+          <w:numId w:val="1"/>
+        </w:numPr>
+        <w:rPr>
+          <w:b/>
+          <w:lang w:val="en-US"/>
+        </w:rPr>
+      </w:pPr>
+      <w:r>
+        <w:rPr>
+          <w:lang w:val="en-US"/>
+        </w:rPr>
+        <w:t>The goal is to narrow down the problem space and define the specific problem or opportunity to be addressed. This might involve prioritizing user needs and goals and developing a clear problem statement.</w:t>
+      </w:r>
+    </w:p>
+    <w:p>
+      <w:pPr>
+        <w:pStyle w:val="Listeavsnitt"/>
+        <w:ind w:left="1440"/>
+        <w:rPr>
+          <w:b/>
+          <w:lang w:val="en-US"/>
+        </w:rPr>
+      </w:pPr>
+      <w:r>
+        <w:rPr>
+          <w:lang w:val="en-US"/>
+        </w:rPr>
+        <w:br/>
+      </w:r>
+      <w:r>
+        <w:rPr>
+          <w:lang w:val="en-US"/>
+        </w:rPr>
+        <w:t>The stages of the second</w:t>
+      </w:r>
+      <w:r>
+        <w:rPr>
+          <w:lang w:val="en-US"/>
+        </w:rPr>
+        <w:t xml:space="preserve"> diamond </w:t>
+      </w:r>
+      <w:r>
+        <w:rPr>
+          <w:lang w:val="en-US"/>
+        </w:rPr>
+        <w:t>(Design)</w:t>
+      </w:r>
+      <w:r>
+        <w:rPr>
+          <w:lang w:val="en-US"/>
+        </w:rPr>
+        <w:t xml:space="preserve">: </w:t>
+      </w:r>
+    </w:p>
+    <w:p>
+      <w:pPr>
+        <w:pStyle w:val="Listeavsnitt"/>
+        <w:numPr>
+          <w:ilvl w:val="2"/>
+          <w:numId w:val="1"/>
+        </w:numPr>
+        <w:rPr>
+          <w:b/>
+          <w:lang w:val="en-US"/>
+        </w:rPr>
+      </w:pPr>
+      <w:r>
+        <w:rPr>
+          <w:lang w:val="en-US"/>
+        </w:rPr>
+        <w:t>Develop</w:t>
+      </w:r>
+    </w:p>
+    <w:p>
+      <w:pPr>
+        <w:pStyle w:val="Listeavsnitt"/>
+        <w:numPr>
+          <w:ilvl w:val="3"/>
+          <w:numId w:val="1"/>
+        </w:numPr>
+        <w:rPr>
+          <w:b/>
+          <w:lang w:val="en-US"/>
+        </w:rPr>
+      </w:pPr>
+      <w:r>
+        <w:rPr>
+          <w:lang w:val="en-US"/>
+        </w:rPr>
+        <w:t xml:space="preserve">The goal is to generate a range of potential solutions to the defined problem. This might involve brainstorming, </w:t>
+      </w:r>
+      <w:r>
+        <w:rPr>
+          <w:lang w:val="en-US"/>
+        </w:rPr>
+        <w:t xml:space="preserve">sketching, and prototyping. </w:t>
+      </w:r>
+    </w:p>
+    <w:p>
+      <w:pPr>
+        <w:pStyle w:val="Listeavsnitt"/>
+        <w:ind w:left="2880"/>
+        <w:rPr>
+          <w:b/>
+          <w:lang w:val="en-US"/>
+        </w:rPr>
+      </w:pPr>
+      <w:r>
+        <w:rPr>
+          <w:lang w:val="en-US"/>
+        </w:rPr>
+        <w:t xml:space="preserve"> </w:t>
+      </w:r>
+    </w:p>
+    <w:p>
+      <w:pPr>
+        <w:pStyle w:val="Listeavsnitt"/>
+        <w:numPr>
+          <w:ilvl w:val="2"/>
+          <w:numId w:val="1"/>
+        </w:numPr>
+        <w:rPr>
+          <w:b/>
+          <w:lang w:val="en-US"/>
+        </w:rPr>
+      </w:pPr>
+      <w:r>
+        <w:rPr>
+          <w:lang w:val="en-US"/>
+        </w:rPr>
+        <w:t>Deliver</w:t>
+      </w:r>
+    </w:p>
+    <w:p>
+      <w:pPr>
+        <w:pStyle w:val="Listeavsnitt"/>
+        <w:numPr>
+          <w:ilvl w:val="3"/>
+          <w:numId w:val="1"/>
+        </w:numPr>
+        <w:rPr>
+          <w:b/>
+          <w:lang w:val="en-US"/>
+        </w:rPr>
+      </w:pPr>
+      <w:r>
+        <w:rPr>
+          <w:lang w:val="en-US"/>
+        </w:rPr>
+        <w:t>In this stage, the goal is to refine the best design solution and prepare it for launch. This might involve creating detailed design specifications, conducting user testing, and iterating on the design.</w:t>
+      </w:r>
+    </w:p>
+    <w:p>
+      <w:pPr>
+        <w:pStyle w:val="Listeavsnitt"/>
+        <w:ind w:left="1440"/>
+        <w:rPr>
+          <w:b/>
+          <w:lang w:val="en-US"/>
+        </w:rPr>
+      </w:pPr>
+    </w:p>
+    <w:p>
+      <w:pPr>
+        <w:pStyle w:val="Listeavsnitt"/>
+        <w:ind w:left="1440"/>
+        <w:rPr>
+          <w:lang w:val="en-US"/>
+        </w:rPr>
+      </w:pPr>
+      <w:r>
+        <w:rPr>
+          <w:lang w:val="en-US"/>
+        </w:rPr>
+        <w:t>Overall, the double diamond model emphasizes the importance of divergent and convergent thinking in the design process, and it highlights the need for an iterative approach that involves testing and refining design solutions based on user feedback. By following this process, designers can create solutions that meet the needs of the user and deliver a great user experience.</w:t>
+      </w:r>
+      <w:bookmarkStart w:id="0" w:name="_GoBack"/>
+      <w:bookmarkEnd w:id="0"/>
     </w:p>
     <w:p>
       <w:pPr>
@@ -2058,7 +2320,98 @@
         <w:rPr>
           <w:lang w:val="en-US"/>
         </w:rPr>
-        <w:t>Answer here</w:t>
+        <w:t xml:space="preserve">User-centered design (UCD) is a process of designing products, services or systems with the user at the center of the design process. The main objective is to create </w:t>
+      </w:r>
+      <w:r>
+        <w:rPr>
+          <w:lang w:val="en-US"/>
+        </w:rPr>
+        <w:lastRenderedPageBreak/>
+        <w:t xml:space="preserve">products that are intuitive (something that is easy to understand or use without needing a lot of instruction or explanation). </w:t>
+      </w:r>
+    </w:p>
+    <w:p>
+      <w:pPr>
+        <w:pStyle w:val="Listeavsnitt"/>
+        <w:ind w:left="1440"/>
+        <w:rPr>
+          <w:lang w:val="en-US"/>
+        </w:rPr>
+      </w:pPr>
+    </w:p>
+    <w:p>
+      <w:pPr>
+        <w:pStyle w:val="Listeavsnitt"/>
+        <w:ind w:left="1440"/>
+        <w:rPr>
+          <w:lang w:val="en-US"/>
+        </w:rPr>
+      </w:pPr>
+      <w:r>
+        <w:rPr>
+          <w:lang w:val="en-US"/>
+        </w:rPr>
+        <w:t xml:space="preserve">By focusing on the user and their needs throughout the design process, we can create products that are more usable, accessible, and enjoyable for the user. </w:t>
+      </w:r>
+    </w:p>
+    <w:p>
+      <w:pPr>
+        <w:pStyle w:val="Listeavsnitt"/>
+        <w:ind w:left="1440"/>
+        <w:rPr>
+          <w:lang w:val="en-US"/>
+        </w:rPr>
+      </w:pPr>
+    </w:p>
+    <w:p>
+      <w:pPr>
+        <w:pStyle w:val="Listeavsnitt"/>
+        <w:ind w:left="1440"/>
+        <w:rPr>
+          <w:lang w:val="en-US"/>
+        </w:rPr>
+      </w:pPr>
+      <w:r>
+        <w:rPr>
+          <w:lang w:val="en-US"/>
+        </w:rPr>
+        <w:t>UCD</w:t>
+      </w:r>
+      <w:r>
+        <w:rPr>
+          <w:lang w:val="en-US"/>
+        </w:rPr>
+        <w:t xml:space="preserve"> involves understanding the needs, goals, and behaviors of the users, and using that inf</w:t>
+      </w:r>
+      <w:r>
+        <w:rPr>
+          <w:lang w:val="en-US"/>
+        </w:rPr>
+        <w:t xml:space="preserve">ormation to create good designs. This means that in UCS we have to conduct user research, creating user personas, prototyping and testing designs with users. Afterwards we need to refine the design based on user feedback. </w:t>
+      </w:r>
+    </w:p>
+    <w:p>
+      <w:pPr>
+        <w:pStyle w:val="Listeavsnitt"/>
+        <w:ind w:left="1440"/>
+        <w:rPr>
+          <w:lang w:val="en-US"/>
+        </w:rPr>
+      </w:pPr>
+    </w:p>
+    <w:p>
+      <w:pPr>
+        <w:pStyle w:val="Listeavsnitt"/>
+        <w:ind w:left="1440"/>
+        <w:rPr>
+          <w:lang w:val="en-US"/>
+        </w:rPr>
+      </w:pPr>
+      <w:r>
+        <w:rPr>
+          <w:lang w:val="en-US"/>
+        </w:rPr>
+        <w:t xml:space="preserve">User centered design is all about how the user responds on our ideas and design, this will help us create a good product that the user will be satisfied with. </w:t>
       </w:r>
     </w:p>
     <w:p>
@@ -2322,6 +2675,7 @@
         <w:docPartUnique/>
       </w:docPartObj>
     </w:sdtPr>
+    <w:sdtEndPr/>
     <w:sdtContent>
       <w:p>
         <w:pPr>
@@ -2341,7 +2695,7 @@
           <w:rPr>
             <w:noProof/>
           </w:rPr>
-          <w:t>1</w:t>
+          <w:t>3</w:t>
         </w:r>
         <w:r>
           <w:fldChar w:fldCharType="end"/>
@@ -2411,7 +2765,7 @@
         <w:rFonts w:ascii="Courier New" w:hAnsi="Courier New" w:cs="Courier New" w:hint="default"/>
       </w:rPr>
     </w:lvl>
-    <w:lvl w:ilvl="2" w:tplc="04140005" w:tentative="1">
+    <w:lvl w:ilvl="2" w:tplc="04140005">
       <w:start w:val="1"/>
       <w:numFmt w:val="bullet"/>
       <w:lvlText w:val=""/>
@@ -2423,7 +2777,7 @@
         <w:rFonts w:ascii="Wingdings" w:hAnsi="Wingdings" w:hint="default"/>
       </w:rPr>
     </w:lvl>
-    <w:lvl w:ilvl="3" w:tplc="04140001" w:tentative="1">
+    <w:lvl w:ilvl="3" w:tplc="04140001">
       <w:start w:val="1"/>
       <w:numFmt w:val="bullet"/>
       <w:lvlText w:val=""/>

</xml_diff>